<commit_message>
Updated metadata for docs Updated ppt doc Updated checklist to 1.3 with new CG-Trim table Added src documents for SOP docs.
</commit_message>
<xml_diff>
--- a/src/sop/FBW_A32NX_NORMAL_PROCEDURES_V1.0.docx
+++ b/src/sop/FBW_A32NX_NORMAL_PROCEDURES_V1.0.docx
@@ -10636,7 +10636,7 @@
     </w:p>
     <w:tbl>
       <w:tblPr>
-        <w:tblStyle w:val="TableGrid"/>
+        <w:tblStyle w:val="Tabellenraster"/>
         <w:tblW w:w="10511" w:type="dxa"/>
         <w:tblInd w:w="-709" w:type="dxa"/>
         <w:tblLook w:val="04A0" w:firstRow="1" w:lastRow="0" w:firstColumn="1" w:lastColumn="0" w:noHBand="0" w:noVBand="1"/>
@@ -11114,7 +11114,7 @@
     </w:p>
     <w:tbl>
       <w:tblPr>
-        <w:tblStyle w:val="TableGrid"/>
+        <w:tblStyle w:val="Tabellenraster"/>
         <w:tblW w:w="10514" w:type="dxa"/>
         <w:tblInd w:w="-709" w:type="dxa"/>
         <w:tblLook w:val="04A0" w:firstRow="1" w:lastRow="0" w:firstColumn="1" w:lastColumn="0" w:noHBand="0" w:noVBand="1"/>
@@ -12414,7 +12414,7 @@
     </w:p>
     <w:tbl>
       <w:tblPr>
-        <w:tblStyle w:val="TableGrid"/>
+        <w:tblStyle w:val="Tabellenraster"/>
         <w:tblW w:w="10511" w:type="dxa"/>
         <w:tblInd w:w="-709" w:type="dxa"/>
         <w:tblLook w:val="04A0" w:firstRow="1" w:lastRow="0" w:firstColumn="1" w:lastColumn="0" w:noHBand="0" w:noVBand="1"/>
@@ -13031,7 +13031,7 @@
           </w:tcPr>
           <w:p>
             <w:pPr>
-              <w:pStyle w:val="ListParagraph"/>
+              <w:pStyle w:val="Listenabsatz"/>
               <w:numPr>
                 <w:ilvl w:val="0"/>
                 <w:numId w:val="2"/>
@@ -13059,7 +13059,7 @@
           </w:p>
           <w:p>
             <w:pPr>
-              <w:pStyle w:val="ListParagraph"/>
+              <w:pStyle w:val="Listenabsatz"/>
               <w:numPr>
                 <w:ilvl w:val="0"/>
                 <w:numId w:val="2"/>
@@ -13129,7 +13129,7 @@
           </w:p>
           <w:p>
             <w:pPr>
-              <w:pStyle w:val="ListParagraph"/>
+              <w:pStyle w:val="Listenabsatz"/>
               <w:numPr>
                 <w:ilvl w:val="0"/>
                 <w:numId w:val="3"/>
@@ -14331,7 +14331,7 @@
     </w:p>
     <w:tbl>
       <w:tblPr>
-        <w:tblStyle w:val="TableGrid"/>
+        <w:tblStyle w:val="Tabellenraster"/>
         <w:tblW w:w="10499" w:type="dxa"/>
         <w:tblInd w:w="-709" w:type="dxa"/>
         <w:tblLook w:val="04A0" w:firstRow="1" w:lastRow="0" w:firstColumn="1" w:lastColumn="0" w:noHBand="0" w:noVBand="1"/>
@@ -15030,7 +15030,7 @@
     </w:p>
     <w:tbl>
       <w:tblPr>
-        <w:tblStyle w:val="TableGrid"/>
+        <w:tblStyle w:val="Tabellenraster"/>
         <w:tblW w:w="10538" w:type="dxa"/>
         <w:tblInd w:w="-709" w:type="dxa"/>
         <w:tblLook w:val="04A0" w:firstRow="1" w:lastRow="0" w:firstColumn="1" w:lastColumn="0" w:noHBand="0" w:noVBand="1"/>
@@ -15706,7 +15706,7 @@
     </w:p>
     <w:tbl>
       <w:tblPr>
-        <w:tblStyle w:val="TableGrid"/>
+        <w:tblStyle w:val="Tabellenraster"/>
         <w:tblW w:w="10526" w:type="dxa"/>
         <w:tblInd w:w="-709" w:type="dxa"/>
         <w:tblLook w:val="04A0" w:firstRow="1" w:lastRow="0" w:firstColumn="1" w:lastColumn="0" w:noHBand="0" w:noVBand="1"/>
@@ -16284,7 +16284,7 @@
     </w:p>
     <w:tbl>
       <w:tblPr>
-        <w:tblStyle w:val="TableGrid"/>
+        <w:tblStyle w:val="Tabellenraster"/>
         <w:tblW w:w="10499" w:type="dxa"/>
         <w:tblInd w:w="-709" w:type="dxa"/>
         <w:tblLook w:val="04A0" w:firstRow="1" w:lastRow="0" w:firstColumn="1" w:lastColumn="0" w:noHBand="0" w:noVBand="1"/>
@@ -16642,7 +16642,7 @@
     </w:p>
     <w:tbl>
       <w:tblPr>
-        <w:tblStyle w:val="TableGrid"/>
+        <w:tblStyle w:val="Tabellenraster"/>
         <w:tblW w:w="10487" w:type="dxa"/>
         <w:tblInd w:w="-709" w:type="dxa"/>
         <w:tblLook w:val="04A0" w:firstRow="1" w:lastRow="0" w:firstColumn="1" w:lastColumn="0" w:noHBand="0" w:noVBand="1"/>
@@ -17319,7 +17319,7 @@
     </w:p>
     <w:tbl>
       <w:tblPr>
-        <w:tblStyle w:val="TableGrid"/>
+        <w:tblStyle w:val="Tabellenraster"/>
         <w:tblW w:w="0" w:type="auto"/>
         <w:tblInd w:w="-709" w:type="dxa"/>
         <w:tblLook w:val="04A0" w:firstRow="1" w:lastRow="0" w:firstColumn="1" w:lastColumn="0" w:noHBand="0" w:noVBand="1"/>
@@ -17734,7 +17734,7 @@
     </w:p>
     <w:tbl>
       <w:tblPr>
-        <w:tblStyle w:val="TableGrid"/>
+        <w:tblStyle w:val="Tabellenraster"/>
         <w:tblW w:w="0" w:type="auto"/>
         <w:tblInd w:w="-709" w:type="dxa"/>
         <w:tblLook w:val="04A0" w:firstRow="1" w:lastRow="0" w:firstColumn="1" w:lastColumn="0" w:noHBand="0" w:noVBand="1"/>
@@ -18393,7 +18393,7 @@
     </w:p>
     <w:tbl>
       <w:tblPr>
-        <w:tblStyle w:val="TableGrid"/>
+        <w:tblStyle w:val="Tabellenraster"/>
         <w:tblW w:w="0" w:type="auto"/>
         <w:tblInd w:w="-709" w:type="dxa"/>
         <w:tblLook w:val="04A0" w:firstRow="1" w:lastRow="0" w:firstColumn="1" w:lastColumn="0" w:noHBand="0" w:noVBand="1"/>
@@ -19433,7 +19433,7 @@
     </w:p>
     <w:tbl>
       <w:tblPr>
-        <w:tblStyle w:val="TableGrid"/>
+        <w:tblStyle w:val="Tabellenraster"/>
         <w:tblW w:w="0" w:type="auto"/>
         <w:tblInd w:w="-709" w:type="dxa"/>
         <w:tblLook w:val="04A0" w:firstRow="1" w:lastRow="0" w:firstColumn="1" w:lastColumn="0" w:noHBand="0" w:noVBand="1"/>
@@ -20148,7 +20148,7 @@
     </w:p>
     <w:tbl>
       <w:tblPr>
-        <w:tblStyle w:val="TableGrid"/>
+        <w:tblStyle w:val="Tabellenraster"/>
         <w:tblW w:w="0" w:type="auto"/>
         <w:tblInd w:w="-709" w:type="dxa"/>
         <w:tblLook w:val="04A0" w:firstRow="1" w:lastRow="0" w:firstColumn="1" w:lastColumn="0" w:noHBand="0" w:noVBand="1"/>
@@ -23158,7 +23158,7 @@
     </w:p>
     <w:tbl>
       <w:tblPr>
-        <w:tblStyle w:val="TableGrid"/>
+        <w:tblStyle w:val="Tabellenraster"/>
         <w:tblW w:w="0" w:type="auto"/>
         <w:tblInd w:w="-709" w:type="dxa"/>
         <w:tblLook w:val="04A0" w:firstRow="1" w:lastRow="0" w:firstColumn="1" w:lastColumn="0" w:noHBand="0" w:noVBand="1"/>
@@ -23634,7 +23634,7 @@
     </w:p>
     <w:tbl>
       <w:tblPr>
-        <w:tblStyle w:val="TableGrid"/>
+        <w:tblStyle w:val="Tabellenraster"/>
         <w:tblW w:w="0" w:type="auto"/>
         <w:tblInd w:w="-709" w:type="dxa"/>
         <w:tblLook w:val="04A0" w:firstRow="1" w:lastRow="0" w:firstColumn="1" w:lastColumn="0" w:noHBand="0" w:noVBand="1"/>
@@ -24015,7 +24015,7 @@
     </w:p>
     <w:tbl>
       <w:tblPr>
-        <w:tblStyle w:val="TableGrid"/>
+        <w:tblStyle w:val="Tabellenraster"/>
         <w:tblW w:w="0" w:type="auto"/>
         <w:tblInd w:w="-709" w:type="dxa"/>
         <w:tblLook w:val="04A0" w:firstRow="1" w:lastRow="0" w:firstColumn="1" w:lastColumn="0" w:noHBand="0" w:noVBand="1"/>
@@ -24916,7 +24916,7 @@
     </w:p>
     <w:tbl>
       <w:tblPr>
-        <w:tblStyle w:val="TableGrid"/>
+        <w:tblStyle w:val="Tabellenraster"/>
         <w:tblW w:w="0" w:type="auto"/>
         <w:tblInd w:w="-709" w:type="dxa"/>
         <w:tblLook w:val="04A0" w:firstRow="1" w:lastRow="0" w:firstColumn="1" w:lastColumn="0" w:noHBand="0" w:noVBand="1"/>
@@ -26542,7 +26542,7 @@
     </w:p>
     <w:tbl>
       <w:tblPr>
-        <w:tblStyle w:val="TableGrid"/>
+        <w:tblStyle w:val="Tabellenraster"/>
         <w:tblW w:w="0" w:type="auto"/>
         <w:tblInd w:w="-709" w:type="dxa"/>
         <w:tblLook w:val="04A0" w:firstRow="1" w:lastRow="0" w:firstColumn="1" w:lastColumn="0" w:noHBand="0" w:noVBand="1"/>
@@ -27497,7 +27497,7 @@
     </w:p>
     <w:tbl>
       <w:tblPr>
-        <w:tblStyle w:val="TableGrid"/>
+        <w:tblStyle w:val="Tabellenraster"/>
         <w:tblW w:w="0" w:type="auto"/>
         <w:tblInd w:w="-709" w:type="dxa"/>
         <w:tblLook w:val="04A0" w:firstRow="1" w:lastRow="0" w:firstColumn="1" w:lastColumn="0" w:noHBand="0" w:noVBand="1"/>
@@ -28088,7 +28088,7 @@
     </w:p>
     <w:tbl>
       <w:tblPr>
-        <w:tblStyle w:val="TableGrid"/>
+        <w:tblStyle w:val="Tabellenraster"/>
         <w:tblW w:w="0" w:type="auto"/>
         <w:tblInd w:w="-709" w:type="dxa"/>
         <w:tblLook w:val="04A0" w:firstRow="1" w:lastRow="0" w:firstColumn="1" w:lastColumn="0" w:noHBand="0" w:noVBand="1"/>
@@ -28688,7 +28688,7 @@
     </w:p>
     <w:tbl>
       <w:tblPr>
-        <w:tblStyle w:val="TableGrid"/>
+        <w:tblStyle w:val="Tabellenraster"/>
         <w:tblW w:w="0" w:type="auto"/>
         <w:tblInd w:w="-709" w:type="dxa"/>
         <w:tblLook w:val="04A0" w:firstRow="1" w:lastRow="0" w:firstColumn="1" w:lastColumn="0" w:noHBand="0" w:noVBand="1"/>
@@ -29947,7 +29947,7 @@
     </w:p>
     <w:tbl>
       <w:tblPr>
-        <w:tblStyle w:val="TableGrid"/>
+        <w:tblStyle w:val="Tabellenraster"/>
         <w:tblW w:w="0" w:type="auto"/>
         <w:tblInd w:w="-709" w:type="dxa"/>
         <w:tblLook w:val="04A0" w:firstRow="1" w:lastRow="0" w:firstColumn="1" w:lastColumn="0" w:noHBand="0" w:noVBand="1"/>
@@ -31481,7 +31481,7 @@
     </w:p>
     <w:tbl>
       <w:tblPr>
-        <w:tblStyle w:val="TableGrid"/>
+        <w:tblStyle w:val="Tabellenraster"/>
         <w:tblW w:w="0" w:type="auto"/>
         <w:tblInd w:w="-709" w:type="dxa"/>
         <w:tblLook w:val="04A0" w:firstRow="1" w:lastRow="0" w:firstColumn="1" w:lastColumn="0" w:noHBand="0" w:noVBand="1"/>
@@ -32865,7 +32865,7 @@
     </w:p>
     <w:tbl>
       <w:tblPr>
-        <w:tblStyle w:val="TableGrid"/>
+        <w:tblStyle w:val="Tabellenraster"/>
         <w:tblW w:w="0" w:type="auto"/>
         <w:tblInd w:w="-709" w:type="dxa"/>
         <w:tblLook w:val="04A0" w:firstRow="1" w:lastRow="0" w:firstColumn="1" w:lastColumn="0" w:noHBand="0" w:noVBand="1"/>
@@ -34221,7 +34221,7 @@
     </w:p>
     <w:tbl>
       <w:tblPr>
-        <w:tblStyle w:val="TableGrid"/>
+        <w:tblStyle w:val="Tabellenraster"/>
         <w:tblW w:w="0" w:type="auto"/>
         <w:tblInd w:w="-709" w:type="dxa"/>
         <w:tblLook w:val="04A0" w:firstRow="1" w:lastRow="0" w:firstColumn="1" w:lastColumn="0" w:noHBand="0" w:noVBand="1"/>
@@ -36940,18 +36940,18 @@
     <w:lsdException w:name="Unresolved Mention" w:semiHidden="1" w:unhideWhenUsed="1"/>
     <w:lsdException w:name="Smart Link" w:semiHidden="1" w:unhideWhenUsed="1"/>
   </w:latentStyles>
-  <w:style w:type="paragraph" w:default="1" w:styleId="Normal">
+  <w:style w:type="paragraph" w:default="1" w:styleId="Standard">
     <w:name w:val="Normal"/>
     <w:qFormat/>
     <w:rsid w:val="00991915"/>
   </w:style>
-  <w:style w:type="character" w:default="1" w:styleId="DefaultParagraphFont">
+  <w:style w:type="character" w:default="1" w:styleId="Absatz-Standardschriftart">
     <w:name w:val="Default Paragraph Font"/>
     <w:uiPriority w:val="1"/>
     <w:semiHidden/>
     <w:unhideWhenUsed/>
   </w:style>
-  <w:style w:type="table" w:default="1" w:styleId="TableNormal">
+  <w:style w:type="table" w:default="1" w:styleId="NormaleTabelle">
     <w:name w:val="Normal Table"/>
     <w:uiPriority w:val="99"/>
     <w:semiHidden/>
@@ -36966,15 +36966,15 @@
       </w:tblCellMar>
     </w:tblPr>
   </w:style>
-  <w:style w:type="numbering" w:default="1" w:styleId="NoList">
+  <w:style w:type="numbering" w:default="1" w:styleId="KeineListe">
     <w:name w:val="No List"/>
     <w:uiPriority w:val="99"/>
     <w:semiHidden/>
     <w:unhideWhenUsed/>
   </w:style>
-  <w:style w:type="paragraph" w:styleId="ListParagraph">
+  <w:style w:type="paragraph" w:styleId="Listenabsatz">
     <w:name w:val="List Paragraph"/>
-    <w:basedOn w:val="Normal"/>
+    <w:basedOn w:val="Standard"/>
     <w:uiPriority w:val="34"/>
     <w:qFormat/>
     <w:rsid w:val="00991915"/>
@@ -36983,9 +36983,9 @@
       <w:contextualSpacing/>
     </w:pPr>
   </w:style>
-  <w:style w:type="table" w:styleId="TableGrid">
+  <w:style w:type="table" w:styleId="Tabellenraster">
     <w:name w:val="Table Grid"/>
-    <w:basedOn w:val="TableNormal"/>
+    <w:basedOn w:val="NormaleTabelle"/>
     <w:uiPriority w:val="39"/>
     <w:rsid w:val="00F434F7"/>
     <w:pPr>
@@ -37002,10 +37002,10 @@
       </w:tblBorders>
     </w:tblPr>
   </w:style>
-  <w:style w:type="paragraph" w:styleId="Header">
+  <w:style w:type="paragraph" w:styleId="Kopfzeile">
     <w:name w:val="header"/>
-    <w:basedOn w:val="Normal"/>
-    <w:link w:val="HeaderChar"/>
+    <w:basedOn w:val="Standard"/>
+    <w:link w:val="KopfzeileZchn"/>
     <w:uiPriority w:val="99"/>
     <w:unhideWhenUsed/>
     <w:rsid w:val="001A7902"/>
@@ -37017,17 +37017,17 @@
       <w:spacing w:after="0" w:line="240" w:lineRule="auto"/>
     </w:pPr>
   </w:style>
-  <w:style w:type="character" w:customStyle="1" w:styleId="HeaderChar">
-    <w:name w:val="Header Char"/>
-    <w:basedOn w:val="DefaultParagraphFont"/>
-    <w:link w:val="Header"/>
+  <w:style w:type="character" w:customStyle="1" w:styleId="KopfzeileZchn">
+    <w:name w:val="Kopfzeile Zchn"/>
+    <w:basedOn w:val="Absatz-Standardschriftart"/>
+    <w:link w:val="Kopfzeile"/>
     <w:uiPriority w:val="99"/>
     <w:rsid w:val="001A7902"/>
   </w:style>
-  <w:style w:type="paragraph" w:styleId="Footer">
+  <w:style w:type="paragraph" w:styleId="Fuzeile">
     <w:name w:val="footer"/>
-    <w:basedOn w:val="Normal"/>
-    <w:link w:val="FooterChar"/>
+    <w:basedOn w:val="Standard"/>
+    <w:link w:val="FuzeileZchn"/>
     <w:uiPriority w:val="99"/>
     <w:unhideWhenUsed/>
     <w:rsid w:val="001A7902"/>
@@ -37039,10 +37039,10 @@
       <w:spacing w:after="0" w:line="240" w:lineRule="auto"/>
     </w:pPr>
   </w:style>
-  <w:style w:type="character" w:customStyle="1" w:styleId="FooterChar">
-    <w:name w:val="Footer Char"/>
-    <w:basedOn w:val="DefaultParagraphFont"/>
-    <w:link w:val="Footer"/>
+  <w:style w:type="character" w:customStyle="1" w:styleId="FuzeileZchn">
+    <w:name w:val="Fußzeile Zchn"/>
+    <w:basedOn w:val="Absatz-Standardschriftart"/>
+    <w:link w:val="Fuzeile"/>
     <w:uiPriority w:val="99"/>
     <w:rsid w:val="001A7902"/>
   </w:style>

</xml_diff>